<commit_message>
create PDF for submission
</commit_message>
<xml_diff>
--- a/lab/10/lab 10 report.docx
+++ b/lab/10/lab 10 report.docx
@@ -1311,166 +1311,123 @@
         </w:rPr>
         <w:t xml:space="preserve"> (such as cookies, read-only files, etc.).</w:t>
       </w:r>
+    </w:p>
+    <w:p>
+      <w:pPr>
+        <w:rPr>
+          <w:sz w:val="23"/>
+          <w:szCs w:val="23"/>
+        </w:rPr>
+      </w:pPr>
+    </w:p>
+    <w:p>
+      <w:pPr>
+        <w:rPr>
+          <w:sz w:val="23"/>
+          <w:szCs w:val="23"/>
+        </w:rPr>
+      </w:pPr>
+      <w:r>
+        <w:rPr>
+          <w:sz w:val="23"/>
+          <w:szCs w:val="23"/>
+        </w:rPr>
+        <w:t xml:space="preserve">4. </w:t>
+      </w:r>
+      <w:r>
+        <w:rPr>
+          <w:sz w:val="23"/>
+          <w:szCs w:val="23"/>
+        </w:rPr>
+        <w:t xml:space="preserve">How much physical memory is </w:t>
+      </w:r>
+      <w:proofErr w:type="spellStart"/>
+      <w:r>
+        <w:rPr>
+          <w:sz w:val="23"/>
+          <w:szCs w:val="23"/>
+        </w:rPr>
+        <w:t>Wordpad</w:t>
+      </w:r>
+      <w:proofErr w:type="spellEnd"/>
+      <w:r>
+        <w:rPr>
+          <w:sz w:val="23"/>
+          <w:szCs w:val="23"/>
+        </w:rPr>
+        <w:t xml:space="preserve"> using?</w:t>
+      </w:r>
+    </w:p>
+    <w:p>
+      <w:pPr>
+        <w:rPr>
+          <w:sz w:val="23"/>
+          <w:szCs w:val="23"/>
+        </w:rPr>
+      </w:pPr>
+    </w:p>
+    <w:p>
+      <w:pPr>
+        <w:rPr>
+          <w:sz w:val="23"/>
+          <w:szCs w:val="23"/>
+        </w:rPr>
+      </w:pPr>
+      <w:proofErr w:type="spellStart"/>
+      <w:r>
+        <w:rPr>
+          <w:sz w:val="23"/>
+          <w:szCs w:val="23"/>
+        </w:rPr>
+        <w:t>Wordpad</w:t>
+      </w:r>
+      <w:proofErr w:type="spellEnd"/>
+      <w:r>
+        <w:rPr>
+          <w:sz w:val="23"/>
+          <w:szCs w:val="23"/>
+        </w:rPr>
+        <w:t xml:space="preserve"> is using 45,144 KB of physical memory, which we </w:t>
+      </w:r>
+      <w:r>
+        <w:rPr>
+          <w:sz w:val="23"/>
+          <w:szCs w:val="23"/>
+        </w:rPr>
+        <w:t>found by lo</w:t>
+      </w:r>
+      <w:r>
+        <w:rPr>
+          <w:sz w:val="23"/>
+          <w:szCs w:val="23"/>
+        </w:rPr>
+        <w:t>oking at the “Working Set”</w:t>
+      </w:r>
+      <w:r>
+        <w:rPr>
+          <w:sz w:val="23"/>
+          <w:szCs w:val="23"/>
+        </w:rPr>
+        <w:t xml:space="preserve"> column for the row that belonged to the </w:t>
+      </w:r>
+      <w:proofErr w:type="spellStart"/>
+      <w:r>
+        <w:rPr>
+          <w:sz w:val="23"/>
+          <w:szCs w:val="23"/>
+        </w:rPr>
+        <w:t>Wordpad</w:t>
+      </w:r>
+      <w:proofErr w:type="spellEnd"/>
+      <w:r>
+        <w:rPr>
+          <w:sz w:val="23"/>
+          <w:szCs w:val="23"/>
+        </w:rPr>
+        <w:t xml:space="preserve"> process.</w:t>
+      </w:r>
       <w:bookmarkStart w:id="0" w:name="_GoBack"/>
       <w:bookmarkEnd w:id="0"/>
-    </w:p>
-    <w:p>
-      <w:pPr>
-        <w:rPr>
-          <w:sz w:val="23"/>
-          <w:szCs w:val="23"/>
-        </w:rPr>
-      </w:pPr>
-    </w:p>
-    <w:p>
-      <w:pPr>
-        <w:rPr>
-          <w:sz w:val="23"/>
-          <w:szCs w:val="23"/>
-        </w:rPr>
-      </w:pPr>
-      <w:r>
-        <w:rPr>
-          <w:sz w:val="23"/>
-          <w:szCs w:val="23"/>
-        </w:rPr>
-        <w:t xml:space="preserve">4. </w:t>
-      </w:r>
-      <w:r>
-        <w:rPr>
-          <w:sz w:val="23"/>
-          <w:szCs w:val="23"/>
-        </w:rPr>
-        <w:t xml:space="preserve">How much physical memory is </w:t>
-      </w:r>
-      <w:proofErr w:type="spellStart"/>
-      <w:r>
-        <w:rPr>
-          <w:sz w:val="23"/>
-          <w:szCs w:val="23"/>
-        </w:rPr>
-        <w:t>Wordpad</w:t>
-      </w:r>
-      <w:proofErr w:type="spellEnd"/>
-      <w:r>
-        <w:rPr>
-          <w:sz w:val="23"/>
-          <w:szCs w:val="23"/>
-        </w:rPr>
-        <w:t xml:space="preserve"> using?</w:t>
-      </w:r>
-    </w:p>
-    <w:p>
-      <w:pPr>
-        <w:rPr>
-          <w:sz w:val="23"/>
-          <w:szCs w:val="23"/>
-        </w:rPr>
-      </w:pPr>
-    </w:p>
-    <w:p>
-      <w:pPr>
-        <w:rPr>
-          <w:sz w:val="23"/>
-          <w:szCs w:val="23"/>
-        </w:rPr>
-      </w:pPr>
-      <w:proofErr w:type="spellStart"/>
-      <w:r>
-        <w:rPr>
-          <w:sz w:val="23"/>
-          <w:szCs w:val="23"/>
-        </w:rPr>
-        <w:t>Wordpad</w:t>
-      </w:r>
-      <w:proofErr w:type="spellEnd"/>
-      <w:r>
-        <w:rPr>
-          <w:sz w:val="23"/>
-          <w:szCs w:val="23"/>
-        </w:rPr>
-        <w:t xml:space="preserve"> is using 45,144 KB of physical memory, which we </w:t>
-      </w:r>
-      <w:r>
-        <w:rPr>
-          <w:sz w:val="23"/>
-          <w:szCs w:val="23"/>
-        </w:rPr>
-        <w:t>found by lo</w:t>
-      </w:r>
-      <w:r>
-        <w:rPr>
-          <w:sz w:val="23"/>
-          <w:szCs w:val="23"/>
-        </w:rPr>
-        <w:t>oking at the “Working Set”</w:t>
-      </w:r>
-      <w:r>
-        <w:rPr>
-          <w:sz w:val="23"/>
-          <w:szCs w:val="23"/>
-        </w:rPr>
-        <w:t xml:space="preserve"> column for the row that belonged to the </w:t>
-      </w:r>
-      <w:proofErr w:type="spellStart"/>
-      <w:r>
-        <w:rPr>
-          <w:sz w:val="23"/>
-          <w:szCs w:val="23"/>
-        </w:rPr>
-        <w:t>Wordpad</w:t>
-      </w:r>
-      <w:proofErr w:type="spellEnd"/>
-      <w:r>
-        <w:rPr>
-          <w:sz w:val="23"/>
-          <w:szCs w:val="23"/>
-        </w:rPr>
-        <w:t xml:space="preserve"> process.</w:t>
-      </w:r>
-    </w:p>
-    <w:p>
-      <w:pPr>
-        <w:rPr>
-          <w:sz w:val="23"/>
-          <w:szCs w:val="23"/>
-        </w:rPr>
-      </w:pPr>
-    </w:p>
-    <w:p>
-      <w:pPr>
-        <w:rPr>
-          <w:sz w:val="23"/>
-          <w:szCs w:val="23"/>
-        </w:rPr>
-      </w:pPr>
-    </w:p>
-    <w:p>
-      <w:pPr>
-        <w:rPr>
-          <w:rFonts w:asciiTheme="majorHAnsi" w:eastAsiaTheme="majorEastAsia" w:hAnsiTheme="majorHAnsi" w:cstheme="majorBidi"/>
-          <w:color w:val="2F5496" w:themeColor="accent1" w:themeShade="BF"/>
-          <w:sz w:val="32"/>
-          <w:szCs w:val="32"/>
-        </w:rPr>
-      </w:pPr>
-      <w:r>
-        <w:rPr>
-          <w:rFonts w:asciiTheme="majorHAnsi" w:eastAsiaTheme="majorEastAsia" w:hAnsiTheme="majorHAnsi" w:cstheme="majorBidi"/>
-          <w:color w:val="2F5496" w:themeColor="accent1" w:themeShade="BF"/>
-          <w:sz w:val="32"/>
-          <w:szCs w:val="32"/>
-        </w:rPr>
-        <w:t>[Extra Credit] Programming Assignment (Memory Management Functions)</w:t>
-      </w:r>
-    </w:p>
-    <w:p>
-      <w:pPr>
-        <w:rPr>
-          <w:sz w:val="23"/>
-          <w:szCs w:val="23"/>
-        </w:rPr>
-      </w:pPr>
     </w:p>
     <w:p>
       <w:pPr>
@@ -3305,7 +3262,7 @@
 </file>
 
 <file path=customXml/itemProps1.xml><?xml version="1.0" encoding="utf-8"?>
-<ds:datastoreItem xmlns:ds="http://schemas.openxmlformats.org/officeDocument/2006/customXml" ds:itemID="{CC43245E-6769-4061-B117-421C12CFE6B2}">
+<ds:datastoreItem xmlns:ds="http://schemas.openxmlformats.org/officeDocument/2006/customXml" ds:itemID="{766BEFBA-3370-4D30-82D0-226799E571DB}">
   <ds:schemaRefs>
     <ds:schemaRef ds:uri="http://schemas.openxmlformats.org/officeDocument/2006/bibliography"/>
   </ds:schemaRefs>

</xml_diff>